<commit_message>
Commit ajout des besoins non fonctionnels
</commit_message>
<xml_diff>
--- a/Rapport G8.docx
+++ b/Rapport G8.docx
@@ -1,15 +1,16 @@
 
 <file path=word/document.xml><?xml version="1.0" encoding="utf-8"?>
-<w:document xmlns:wpc="http://schemas.microsoft.com/office/word/2010/wordprocessingCanvas" xmlns:cx="http://schemas.microsoft.com/office/drawing/2014/chartex" xmlns:mc="http://schemas.openxmlformats.org/markup-compatibility/2006" xmlns:o="urn:schemas-microsoft-com:office:office" xmlns:r="http://schemas.openxmlformats.org/officeDocument/2006/relationships" xmlns:m="http://schemas.openxmlformats.org/officeDocument/2006/math" xmlns:v="urn:schemas-microsoft-com:vml" xmlns:wp14="http://schemas.microsoft.com/office/word/2010/wordprocessingDrawing" xmlns:wp="http://schemas.openxmlformats.org/drawingml/2006/wordprocessingDrawing" xmlns:w10="urn:schemas-microsoft-com:office:word" xmlns:w="http://schemas.openxmlformats.org/wordprocessingml/2006/main" xmlns:w14="http://schemas.microsoft.com/office/word/2010/wordml" xmlns:w15="http://schemas.microsoft.com/office/word/2012/wordml" xmlns:w16se="http://schemas.microsoft.com/office/word/2015/wordml/symex" xmlns:wpg="http://schemas.microsoft.com/office/word/2010/wordprocessingGroup" xmlns:wpi="http://schemas.microsoft.com/office/word/2010/wordprocessingInk" xmlns:wne="http://schemas.microsoft.com/office/word/2006/wordml" xmlns:wps="http://schemas.microsoft.com/office/word/2010/wordprocessingShape" mc:Ignorable="w14 w15 w16se wp14">
+<w:document xmlns:w="http://schemas.openxmlformats.org/wordprocessingml/2006/main" xmlns:wp="http://schemas.openxmlformats.org/drawingml/2006/wordprocessingDrawing" xmlns:r="http://schemas.openxmlformats.org/officeDocument/2006/relationships" xmlns:v="urn:schemas-microsoft-com:vml" xmlns:w10="urn:schemas-microsoft-com:office:word" xmlns:o="urn:schemas-microsoft-com:office:office" xmlns:wp14="http://schemas.microsoft.com/office/word/2010/wordprocessingDrawing" xmlns:w14="http://schemas.microsoft.com/office/word/2010/wordml" xmlns:mc="http://schemas.openxmlformats.org/markup-compatibility/2006" xmlns:m="http://schemas.openxmlformats.org/officeDocument/2006/math" xmlns:wps="http://schemas.microsoft.com/office/word/2010/wordprocessingShape" xmlns:wpg="http://schemas.microsoft.com/office/word/2010/wordprocessingGroup" xmlns:wpi="http://schemas.microsoft.com/office/word/2010/wordprocessingInk" xmlns:wpc="http://schemas.microsoft.com/office/word/2010/wordprocessingCanvas" mc:Ignorable="w14 wp14">
   <w:body>
     <w:p>
       <w:pPr>
-        <w:pStyle w:val="Titre1"/>
+        <w:pStyle w:val="style1"/>
         <w:numPr>
           <w:ilvl w:val="0"/>
-          <w:numId w:val="3"/>
+          <w:numId w:val="1"/>
         </w:numPr>
-        <w:spacing w:line="276" w:lineRule="auto"/>
+        <w:spacing w:lineRule="auto" w:line="276"/>
+        <w:rPr/>
       </w:pPr>
       <w:bookmarkStart w:id="0" w:name="_Toc61206201"/>
       <w:r>
@@ -17,17 +18,26 @@
       </w:r>
       <w:bookmarkEnd w:id="0"/>
     </w:p>
-    <w:p/>
     <w:p>
       <w:pPr>
-        <w:spacing w:after="178" w:line="276" w:lineRule="auto"/>
+        <w:pStyle w:val="style0"/>
+        <w:rPr/>
+      </w:pPr>
+    </w:p>
+    <w:p>
+      <w:pPr>
+        <w:pStyle w:val="style0"/>
+        <w:spacing w:after="178" w:lineRule="auto" w:line="276"/>
         <w:ind w:right="101"/>
+        <w:rPr/>
       </w:pPr>
       <w:r>
         <w:t xml:space="preserve"> </w:t>
       </w:r>
       <w:r>
         <w:tab/>
+      </w:r>
+      <w:r>
         <w:t xml:space="preserve"> Une exigence est une condition nécessaire pour un utilisateur de résoudre un problème ou atteindre un objectif. Elle est assurée par le produit pour satisfaire à un contrat, une norme une spécification ou autres documents imposés formellement. Une bonne exigence doit avoir un critère de validation pour être testable. On distingue deux types de besoins. Les besoins fonctionnels ou besoin métiers qui spécifie quelque chose que le système livré doit être capable de faire ; et les besoins non fonctionnels, ces sont des exigences qui ne concernent pas spécifiquement le comportement du système mais plutôt identifient des contraintes internes et externes du système. Après une analyse de la présentation du projet, nous ressemblons les besoins et les critères que</w:t>
       </w:r>
       <w:r>
@@ -36,7 +46,6 @@
         </w:rPr>
         <w:t xml:space="preserve"> </w:t>
       </w:r>
-      <w:proofErr w:type="spellStart"/>
       <w:r>
         <w:rPr>
           <w:b/>
@@ -51,39 +60,45 @@
         </w:rPr>
         <w:t>_Avicole</w:t>
       </w:r>
-      <w:proofErr w:type="spellEnd"/>
       <w:r>
         <w:t xml:space="preserve"> doit respecter dans les tableaux ci-dessous : </w:t>
       </w:r>
     </w:p>
     <w:p>
       <w:pPr>
-        <w:spacing w:after="178" w:line="276" w:lineRule="auto"/>
+        <w:pStyle w:val="style0"/>
+        <w:spacing w:after="178" w:lineRule="auto" w:line="276"/>
         <w:ind w:right="101"/>
+        <w:rPr/>
       </w:pPr>
     </w:p>
     <w:p>
       <w:pPr>
-        <w:spacing w:after="178" w:line="276" w:lineRule="auto"/>
+        <w:pStyle w:val="style0"/>
+        <w:spacing w:after="178" w:lineRule="auto" w:line="276"/>
         <w:ind w:right="101"/>
+        <w:rPr/>
       </w:pPr>
     </w:p>
     <w:p>
       <w:pPr>
-        <w:spacing w:after="178" w:line="276" w:lineRule="auto"/>
+        <w:pStyle w:val="style0"/>
+        <w:spacing w:after="178" w:lineRule="auto" w:line="276"/>
         <w:ind w:right="101"/>
+        <w:rPr/>
       </w:pPr>
     </w:p>
+    <w:bookmarkStart w:id="1" w:name="_Toc61206202"/>
     <w:p>
       <w:pPr>
-        <w:pStyle w:val="Titre2"/>
+        <w:pStyle w:val="style2"/>
         <w:numPr>
           <w:ilvl w:val="0"/>
-          <w:numId w:val="2"/>
+          <w:numId w:val="3"/>
         </w:numPr>
-        <w:spacing w:line="276" w:lineRule="auto"/>
-      </w:pPr>
-      <w:bookmarkStart w:id="1" w:name="_Toc61206202"/>
+        <w:spacing w:lineRule="auto" w:line="276"/>
+        <w:rPr/>
+      </w:pPr>
       <w:r>
         <w:t>Les besoins fonctionnels</w:t>
       </w:r>
@@ -91,12 +106,14 @@
     </w:p>
     <w:p>
       <w:pPr>
-        <w:spacing w:line="276" w:lineRule="auto"/>
+        <w:pStyle w:val="style0"/>
+        <w:spacing w:lineRule="auto" w:line="276"/>
+        <w:rPr/>
       </w:pPr>
     </w:p>
     <w:tbl>
       <w:tblPr>
-        <w:tblStyle w:val="TableGrid"/>
+        <w:tblStyle w:val="style4099"/>
         <w:tblW w:w="8505" w:type="dxa"/>
         <w:tblInd w:w="1413" w:type="dxa"/>
         <w:tblCellMar>
@@ -111,7 +128,7 @@
       </w:tblGrid>
       <w:tr>
         <w:trPr>
-          <w:trHeight w:val="288"/>
+          <w:trHeight w:val="288" w:hRule="atLeast"/>
         </w:trPr>
         <w:tc>
           <w:tcPr>
@@ -125,9 +142,11 @@
           </w:tcPr>
           <w:p>
             <w:pPr>
-              <w:spacing w:after="0" w:line="276" w:lineRule="auto"/>
+              <w:pStyle w:val="style0"/>
+              <w:spacing w:after="0" w:lineRule="auto" w:line="276"/>
               <w:ind w:left="0" w:firstLine="0"/>
               <w:jc w:val="left"/>
+              <w:rPr/>
             </w:pPr>
             <w:r>
               <w:rPr>
@@ -149,9 +168,11 @@
           </w:tcPr>
           <w:p>
             <w:pPr>
-              <w:spacing w:after="0" w:line="276" w:lineRule="auto"/>
+              <w:pStyle w:val="style0"/>
+              <w:spacing w:after="0" w:lineRule="auto" w:line="276"/>
               <w:ind w:left="0" w:firstLine="0"/>
               <w:jc w:val="left"/>
+              <w:rPr/>
             </w:pPr>
             <w:r>
               <w:rPr>
@@ -163,8 +184,9 @@
         </w:tc>
       </w:tr>
       <w:tr>
+        <w:tblPrEx/>
         <w:trPr>
-          <w:trHeight w:val="283"/>
+          <w:trHeight w:val="283" w:hRule="atLeast"/>
         </w:trPr>
         <w:tc>
           <w:tcPr>
@@ -178,9 +200,11 @@
           </w:tcPr>
           <w:p>
             <w:pPr>
-              <w:spacing w:after="0" w:line="276" w:lineRule="auto"/>
+              <w:pStyle w:val="style0"/>
+              <w:spacing w:after="0" w:lineRule="auto" w:line="276"/>
               <w:ind w:left="0" w:firstLine="0"/>
               <w:jc w:val="left"/>
+              <w:rPr/>
             </w:pPr>
             <w:r>
               <w:t>Permet de connaitre la quantité d’aliments  restant en stock</w:t>
@@ -199,9 +223,11 @@
           </w:tcPr>
           <w:p>
             <w:pPr>
-              <w:spacing w:after="0" w:line="276" w:lineRule="auto"/>
+              <w:pStyle w:val="style0"/>
+              <w:spacing w:after="0" w:lineRule="auto" w:line="276"/>
               <w:ind w:left="0" w:firstLine="0"/>
               <w:jc w:val="left"/>
+              <w:rPr/>
             </w:pPr>
             <w:r>
               <w:t xml:space="preserve">Quantité en Stock d’aliments </w:t>
@@ -210,8 +236,9 @@
         </w:tc>
       </w:tr>
       <w:tr>
+        <w:tblPrEx/>
         <w:trPr>
-          <w:trHeight w:val="562"/>
+          <w:trHeight w:val="562" w:hRule="atLeast"/>
         </w:trPr>
         <w:tc>
           <w:tcPr>
@@ -225,8 +252,10 @@
           </w:tcPr>
           <w:p>
             <w:pPr>
-              <w:spacing w:after="0" w:line="276" w:lineRule="auto"/>
+              <w:pStyle w:val="style0"/>
+              <w:spacing w:after="0" w:lineRule="auto" w:line="276"/>
               <w:ind w:left="0" w:firstLine="0"/>
+              <w:rPr/>
             </w:pPr>
             <w:r>
               <w:t xml:space="preserve">Permet de connaitre le nombre de volailles livrables que dispose la ferme </w:t>
@@ -245,9 +274,11 @@
           </w:tcPr>
           <w:p>
             <w:pPr>
-              <w:spacing w:after="0" w:line="276" w:lineRule="auto"/>
+              <w:pStyle w:val="style0"/>
+              <w:spacing w:after="0" w:lineRule="auto" w:line="276"/>
               <w:ind w:left="0" w:firstLine="0"/>
               <w:jc w:val="left"/>
+              <w:rPr/>
             </w:pPr>
             <w:r>
               <w:t xml:space="preserve">Nombre des volailles âgés d’au moins 40 jours </w:t>
@@ -256,8 +287,9 @@
         </w:tc>
       </w:tr>
       <w:tr>
+        <w:tblPrEx/>
         <w:trPr>
-          <w:trHeight w:val="288"/>
+          <w:trHeight w:val="288" w:hRule="atLeast"/>
         </w:trPr>
         <w:tc>
           <w:tcPr>
@@ -271,9 +303,11 @@
           </w:tcPr>
           <w:p>
             <w:pPr>
-              <w:spacing w:after="0" w:line="276" w:lineRule="auto"/>
+              <w:pStyle w:val="style0"/>
+              <w:spacing w:after="0" w:lineRule="auto" w:line="276"/>
               <w:ind w:left="0" w:firstLine="0"/>
               <w:jc w:val="left"/>
+              <w:rPr/>
             </w:pPr>
             <w:r>
               <w:t xml:space="preserve">Permet de savoir la quantité des œufs que dispose la ferme </w:t>
@@ -292,9 +326,11 @@
           </w:tcPr>
           <w:p>
             <w:pPr>
-              <w:spacing w:after="0" w:line="276" w:lineRule="auto"/>
+              <w:pStyle w:val="style0"/>
+              <w:spacing w:after="0" w:lineRule="auto" w:line="276"/>
               <w:ind w:left="0" w:firstLine="0"/>
               <w:jc w:val="left"/>
+              <w:rPr/>
             </w:pPr>
             <w:r>
               <w:t xml:space="preserve">Nombre des œufs en stock </w:t>
@@ -303,8 +339,9 @@
         </w:tc>
       </w:tr>
       <w:tr>
+        <w:tblPrEx/>
         <w:trPr>
-          <w:trHeight w:val="283"/>
+          <w:trHeight w:val="283" w:hRule="atLeast"/>
         </w:trPr>
         <w:tc>
           <w:tcPr>
@@ -318,9 +355,11 @@
           </w:tcPr>
           <w:p>
             <w:pPr>
-              <w:spacing w:after="0" w:line="276" w:lineRule="auto"/>
+              <w:pStyle w:val="style0"/>
+              <w:spacing w:after="0" w:lineRule="auto" w:line="276"/>
               <w:ind w:left="0" w:firstLine="0"/>
               <w:jc w:val="left"/>
+              <w:rPr/>
             </w:pPr>
             <w:r>
               <w:t xml:space="preserve">permet d’enregistrer une commande passée par un client </w:t>
@@ -339,9 +378,11 @@
           </w:tcPr>
           <w:p>
             <w:pPr>
-              <w:spacing w:after="0" w:line="276" w:lineRule="auto"/>
+              <w:pStyle w:val="style0"/>
+              <w:spacing w:after="0" w:lineRule="auto" w:line="276"/>
               <w:ind w:left="0" w:firstLine="0"/>
               <w:jc w:val="left"/>
+              <w:rPr/>
             </w:pPr>
             <w:r>
               <w:t xml:space="preserve"> Commandes enregistrées </w:t>
@@ -350,8 +391,9 @@
         </w:tc>
       </w:tr>
       <w:tr>
+        <w:tblPrEx/>
         <w:trPr>
-          <w:trHeight w:val="288"/>
+          <w:trHeight w:val="288" w:hRule="atLeast"/>
         </w:trPr>
         <w:tc>
           <w:tcPr>
@@ -365,9 +407,11 @@
           </w:tcPr>
           <w:p>
             <w:pPr>
-              <w:spacing w:after="0" w:line="276" w:lineRule="auto"/>
+              <w:pStyle w:val="style0"/>
+              <w:spacing w:after="0" w:lineRule="auto" w:line="276"/>
               <w:ind w:left="0" w:firstLine="0"/>
               <w:jc w:val="left"/>
+              <w:rPr/>
             </w:pPr>
             <w:r>
               <w:t xml:space="preserve">permet d’établir une facture pour un client </w:t>
@@ -386,9 +430,11 @@
           </w:tcPr>
           <w:p>
             <w:pPr>
-              <w:spacing w:after="0" w:line="276" w:lineRule="auto"/>
+              <w:pStyle w:val="style0"/>
+              <w:spacing w:after="0" w:lineRule="auto" w:line="276"/>
               <w:ind w:left="0" w:firstLine="0"/>
               <w:jc w:val="left"/>
+              <w:rPr/>
             </w:pPr>
             <w:r>
               <w:t xml:space="preserve"> Facturation</w:t>
@@ -397,8 +443,9 @@
         </w:tc>
       </w:tr>
       <w:tr>
+        <w:tblPrEx/>
         <w:trPr>
-          <w:trHeight w:val="288"/>
+          <w:trHeight w:val="288" w:hRule="atLeast"/>
         </w:trPr>
         <w:tc>
           <w:tcPr>
@@ -412,9 +459,11 @@
           </w:tcPr>
           <w:p>
             <w:pPr>
-              <w:spacing w:after="0" w:line="276" w:lineRule="auto"/>
+              <w:pStyle w:val="style0"/>
+              <w:spacing w:after="0" w:lineRule="auto" w:line="276"/>
               <w:ind w:left="0" w:firstLine="0"/>
               <w:jc w:val="left"/>
+              <w:rPr/>
             </w:pPr>
             <w:r>
               <w:t xml:space="preserve">permet de connaitre instantanément le solde de la ferme </w:t>
@@ -433,9 +482,11 @@
           </w:tcPr>
           <w:p>
             <w:pPr>
-              <w:spacing w:after="0" w:line="276" w:lineRule="auto"/>
+              <w:pStyle w:val="style0"/>
+              <w:spacing w:after="0" w:lineRule="auto" w:line="276"/>
               <w:ind w:left="0" w:firstLine="0"/>
               <w:jc w:val="left"/>
+              <w:rPr/>
             </w:pPr>
             <w:r>
               <w:t xml:space="preserve"> </w:t>
@@ -444,8 +495,9 @@
         </w:tc>
       </w:tr>
       <w:tr>
+        <w:tblPrEx/>
         <w:trPr>
-          <w:trHeight w:val="595"/>
+          <w:trHeight w:val="595" w:hRule="atLeast"/>
         </w:trPr>
         <w:tc>
           <w:tcPr>
@@ -459,9 +511,11 @@
           </w:tcPr>
           <w:p>
             <w:pPr>
-              <w:spacing w:after="0" w:line="276" w:lineRule="auto"/>
+              <w:pStyle w:val="style0"/>
+              <w:spacing w:after="0" w:lineRule="auto" w:line="276"/>
               <w:ind w:left="0" w:firstLine="0"/>
               <w:jc w:val="left"/>
+              <w:rPr/>
             </w:pPr>
             <w:r>
               <w:t xml:space="preserve">Permet la suivie sanitaire </w:t>
@@ -480,13 +534,15 @@
           </w:tcPr>
           <w:p>
             <w:pPr>
-              <w:spacing w:after="0" w:line="276" w:lineRule="auto"/>
+              <w:pStyle w:val="style0"/>
+              <w:spacing w:after="0" w:lineRule="auto" w:line="276"/>
               <w:ind w:left="0" w:right="703" w:firstLine="0"/>
               <w:jc w:val="left"/>
+              <w:rPr/>
             </w:pPr>
             <w:r>
               <w:rPr>
-                <w:rFonts w:ascii="Calibri" w:eastAsia="Calibri" w:hAnsi="Calibri" w:cs="Calibri"/>
+                <w:rFonts w:ascii="Calibri" w:cs="Calibri" w:eastAsia="Calibri" w:hAnsi="Calibri"/>
               </w:rPr>
               <w:t xml:space="preserve"> note tous les traitements des volailles </w:t>
             </w:r>
@@ -496,109 +552,119 @@
     </w:tbl>
     <w:p>
       <w:pPr>
-        <w:spacing w:after="0" w:line="276" w:lineRule="auto"/>
+        <w:pStyle w:val="style0"/>
+        <w:spacing w:after="0" w:lineRule="auto" w:line="276"/>
         <w:ind w:left="360" w:firstLine="0"/>
         <w:jc w:val="left"/>
+        <w:rPr/>
       </w:pPr>
       <w:r>
         <w:t xml:space="preserve"> </w:t>
       </w:r>
+    </w:p>
+    <w:bookmarkStart w:id="2" w:name="_Toc61206203"/>
+    <w:p>
+      <w:pPr>
+        <w:pStyle w:val="style2"/>
+        <w:numPr>
+          <w:ilvl w:val="0"/>
+          <w:numId w:val="3"/>
+        </w:numPr>
+        <w:spacing w:lineRule="auto" w:line="276"/>
+        <w:rPr/>
+      </w:pPr>
+      <w:r>
+        <w:t>Les besoins non fonctionnels</w:t>
+      </w:r>
+      <w:bookmarkEnd w:id="2"/>
     </w:p>
     <w:p>
       <w:pPr>
-        <w:pStyle w:val="Titre2"/>
+        <w:pStyle w:val="style0"/>
+        <w:spacing w:lineRule="auto" w:line="276"/>
+        <w:ind w:right="103" w:firstLine="343"/>
+        <w:jc w:val="left"/>
+        <w:rPr/>
+      </w:pPr>
+      <w:r>
+        <w:t xml:space="preserve">  Les exigences non fonctionnels</w:t>
+      </w:r>
+      <w:r>
+        <w:t xml:space="preserve"> sont des besoins qui ne concerne pas spécifiquement le comportement du système en revanche les identifient les contraintes internes et externes du système. Les principaux besoins non fonctionnels de notre application se résument dans les points suivants. </w:t>
+      </w:r>
+    </w:p>
+    <w:p>
+      <w:pPr>
+        <w:pStyle w:val="style0"/>
         <w:numPr>
           <w:ilvl w:val="0"/>
           <w:numId w:val="2"/>
         </w:numPr>
-        <w:spacing w:line="276" w:lineRule="auto"/>
-      </w:pPr>
-      <w:bookmarkStart w:id="2" w:name="_Toc61206203"/>
-      <w:r>
-        <w:t>Les besoins non fonctionnels</w:t>
-      </w:r>
-      <w:bookmarkEnd w:id="2"/>
+        <w:spacing w:lineRule="auto" w:line="276"/>
+        <w:ind w:left="1080" w:right="1692" w:hanging="360"/>
+        <w:jc w:val="left"/>
+        <w:rPr/>
+      </w:pPr>
+      <w:r>
+        <w:t>Ergonomie:</w:t>
+      </w:r>
+      <w:r>
+        <w:t xml:space="preserve"> l’application offre une interface conviviale et facile à utiliser.</w:t>
+      </w:r>
     </w:p>
     <w:p>
       <w:pPr>
-        <w:spacing w:line="276" w:lineRule="auto"/>
-        <w:ind w:right="103" w:firstLine="343"/>
+        <w:pStyle w:val="style0"/>
+        <w:spacing w:lineRule="auto" w:line="276"/>
+        <w:ind w:right="1692"/>
         <w:jc w:val="left"/>
-      </w:pPr>
-      <w:proofErr w:type="gramStart"/>
-      <w:r>
-        <w:t>Les exigences non fonctionnels</w:t>
-      </w:r>
-      <w:proofErr w:type="gramEnd"/>
-      <w:r>
-        <w:t xml:space="preserve"> sont des besoins qui ne concerne pas spécifiquement le comportement du système en revanche les identifient les contraintes internes et externes du système. Les principaux besoins non fonctionnels de notre application se résument dans les points suivants. </w:t>
+        <w:rPr/>
+      </w:pPr>
+      <w:r>
+        <w:t xml:space="preserve">      </w:t>
+      </w:r>
+      <w:r>
+        <w:rPr>
+          <w:rFonts w:ascii="Wingdings" w:cs="Wingdings" w:eastAsia="Wingdings" w:hAnsi="Wingdings"/>
+        </w:rPr>
+        <w:t></w:t>
+      </w:r>
+      <w:r>
+        <w:rPr>
+          <w:rFonts w:ascii="Arial" w:cs="Arial" w:eastAsia="Arial" w:hAnsi="Arial"/>
+        </w:rPr>
+        <w:t xml:space="preserve"> </w:t>
+      </w:r>
+      <w:r>
+        <w:t xml:space="preserve">La sécurité : le système doit garantir la confidentialité des données. </w:t>
       </w:r>
     </w:p>
     <w:p>
       <w:pPr>
+        <w:pStyle w:val="style0"/>
         <w:numPr>
           <w:ilvl w:val="0"/>
-          <w:numId w:val="1"/>
+          <w:numId w:val="2"/>
         </w:numPr>
-        <w:spacing w:line="276" w:lineRule="auto"/>
+        <w:spacing w:lineRule="auto" w:line="276"/>
         <w:ind w:left="1080" w:right="1692" w:hanging="360"/>
         <w:jc w:val="left"/>
-      </w:pPr>
-      <w:proofErr w:type="gramStart"/>
-      <w:r>
-        <w:lastRenderedPageBreak/>
-        <w:t>Ergonomie:</w:t>
-      </w:r>
-      <w:proofErr w:type="gramEnd"/>
-      <w:r>
-        <w:t xml:space="preserve"> l’application offre une interface conviviale et facile à utiliser.</w:t>
+        <w:rPr/>
+      </w:pPr>
+      <w:r>
+        <w:t xml:space="preserve">Garantir l’intégrité et la cohérence des données à chaque mise à jour et à chaque insertion. </w:t>
       </w:r>
     </w:p>
+    <w:bookmarkStart w:id="3" w:name="_GoBack"/>
+    <w:bookmarkEnd w:id="3"/>
     <w:p>
       <w:pPr>
-        <w:spacing w:line="276" w:lineRule="auto"/>
-        <w:ind w:right="1692"/>
-        <w:jc w:val="left"/>
-      </w:pPr>
-      <w:r>
-        <w:t xml:space="preserve">      </w:t>
-      </w:r>
-      <w:r>
-        <w:rPr>
-          <w:rFonts w:ascii="Wingdings" w:eastAsia="Wingdings" w:hAnsi="Wingdings" w:cs="Wingdings"/>
-        </w:rPr>
-        <w:t></w:t>
-      </w:r>
-      <w:r>
-        <w:rPr>
-          <w:rFonts w:ascii="Arial" w:eastAsia="Arial" w:hAnsi="Arial" w:cs="Arial"/>
-        </w:rPr>
-        <w:t xml:space="preserve"> </w:t>
-      </w:r>
-      <w:r>
-        <w:t xml:space="preserve">La sécurité : le système doit garantir la confidentialité des données. </w:t>
-      </w:r>
-    </w:p>
-    <w:p>
-      <w:pPr>
-        <w:numPr>
-          <w:ilvl w:val="0"/>
-          <w:numId w:val="1"/>
-        </w:numPr>
-        <w:spacing w:line="276" w:lineRule="auto"/>
-        <w:ind w:left="1080" w:right="1692" w:hanging="360"/>
-        <w:jc w:val="left"/>
-      </w:pPr>
-      <w:r>
-        <w:t xml:space="preserve">Garantir l’intégrité et la cohérence des données à chaque mise à jour et à chaque insertion. </w:t>
-      </w:r>
-    </w:p>
-    <w:p>
-      <w:bookmarkStart w:id="3" w:name="_GoBack"/>
-      <w:bookmarkEnd w:id="3"/>
+        <w:pStyle w:val="style0"/>
+        <w:rPr/>
+      </w:pPr>
     </w:p>
     <w:sectPr>
-      <w:pgSz w:w="11906" w:h="16838"/>
+      <w:pgSz w:w="11906" w:h="16838" w:orient="portrait"/>
       <w:pgMar w:top="1417" w:right="1417" w:bottom="1417" w:left="1417" w:header="708" w:footer="708" w:gutter="0"/>
       <w:cols w:space="708"/>
       <w:docGrid w:linePitch="360"/>
@@ -608,9 +674,9 @@
 </file>
 
 <file path=word/numbering.xml><?xml version="1.0" encoding="utf-8"?>
-<w:numbering xmlns:wpc="http://schemas.microsoft.com/office/word/2010/wordprocessingCanvas" xmlns:cx="http://schemas.microsoft.com/office/drawing/2014/chartex" xmlns:mc="http://schemas.openxmlformats.org/markup-compatibility/2006" xmlns:o="urn:schemas-microsoft-com:office:office" xmlns:r="http://schemas.openxmlformats.org/officeDocument/2006/relationships" xmlns:m="http://schemas.openxmlformats.org/officeDocument/2006/math" xmlns:v="urn:schemas-microsoft-com:vml" xmlns:wp14="http://schemas.microsoft.com/office/word/2010/wordprocessingDrawing" xmlns:wp="http://schemas.openxmlformats.org/drawingml/2006/wordprocessingDrawing" xmlns:w10="urn:schemas-microsoft-com:office:word" xmlns:w="http://schemas.openxmlformats.org/wordprocessingml/2006/main" xmlns:w14="http://schemas.microsoft.com/office/word/2010/wordml" xmlns:w15="http://schemas.microsoft.com/office/word/2012/wordml" xmlns:w16se="http://schemas.microsoft.com/office/word/2015/wordml/symex" xmlns:wpg="http://schemas.microsoft.com/office/word/2010/wordprocessingGroup" xmlns:wpi="http://schemas.microsoft.com/office/word/2010/wordprocessingInk" xmlns:wne="http://schemas.microsoft.com/office/word/2006/wordml" xmlns:wps="http://schemas.microsoft.com/office/word/2010/wordprocessingShape" mc:Ignorable="w14 w15 w16se wp14">
-  <w:abstractNum w:abstractNumId="0" w15:restartNumberingAfterBreak="0">
-    <w:nsid w:val="0641201E"/>
+<w:numbering xmlns:wpc="http://schemas.microsoft.com/office/word/2010/wordprocessingCanvas" xmlns:mc="http://schemas.openxmlformats.org/markup-compatibility/2006" xmlns:o="urn:schemas-microsoft-com:office:office" xmlns:r="http://schemas.openxmlformats.org/package/2006/relationships" xmlns:m="http://schemas.openxmlformats.org/officeDocument/2006/math" xmlns:v="urn:schemas-microsoft-com:vml" xmlns:wp14="http://schemas.microsoft.com/office/word/2010/wordprocessingDrawing" xmlns:wp="http://schemas.openxmlformats.org/drawingml/2006/wordprocessingDrawing" xmlns:w10="urn:schemas-microsoft-com:office:word" xmlns:w="http://schemas.openxmlformats.org/wordprocessingml/2006/main" xmlns:w14="http://schemas.microsoft.com/office/word/2010/wordml" xmlns:wpg="http://schemas.microsoft.com/office/word/2010/wordprocessingGroup" xmlns:wpi="http://schemas.microsoft.com/office/word/2010/wordprocessingInk" xmlns:wne="http://schemas.microsoft.com/office/word/2006/wordml" xmlns:wps="http://schemas.microsoft.com/office/word/2010/wordprocessingShape" mc:Ignorable="w14 wp14">
+  <w:abstractNum w:abstractNumId="0">
+    <w:nsid w:val="00000000"/>
     <w:multiLevelType w:val="hybridMultilevel"/>
     <w:tmpl w:val="9C1C440C"/>
     <w:lvl w:ilvl="0" w:tplc="0082E9C4">
@@ -622,11 +688,9 @@
         <w:ind w:left="1081"/>
       </w:pPr>
       <w:rPr>
-        <w:rFonts w:ascii="Wingdings" w:eastAsia="Wingdings" w:hAnsi="Wingdings" w:cs="Wingdings"/>
-        <w:b w:val="0"/>
-        <w:i w:val="0"/>
-        <w:strike w:val="0"/>
-        <w:dstrike w:val="0"/>
+        <w:rFonts w:ascii="Wingdings" w:cs="Wingdings" w:eastAsia="Wingdings" w:hAnsi="Wingdings"/>
+        <w:b w:val="false"/>
+        <w:i w:val="false"/>
         <w:color w:val="000000"/>
         <w:sz w:val="24"/>
         <w:u w:val="none" w:color="000000"/>
@@ -644,11 +708,9 @@
         <w:ind w:left="1800"/>
       </w:pPr>
       <w:rPr>
-        <w:rFonts w:ascii="Wingdings" w:eastAsia="Wingdings" w:hAnsi="Wingdings" w:cs="Wingdings"/>
-        <w:b w:val="0"/>
-        <w:i w:val="0"/>
-        <w:strike w:val="0"/>
-        <w:dstrike w:val="0"/>
+        <w:rFonts w:ascii="Wingdings" w:cs="Wingdings" w:eastAsia="Wingdings" w:hAnsi="Wingdings"/>
+        <w:b w:val="false"/>
+        <w:i w:val="false"/>
         <w:color w:val="000000"/>
         <w:sz w:val="24"/>
         <w:u w:val="none" w:color="000000"/>
@@ -666,11 +728,9 @@
         <w:ind w:left="2520"/>
       </w:pPr>
       <w:rPr>
-        <w:rFonts w:ascii="Wingdings" w:eastAsia="Wingdings" w:hAnsi="Wingdings" w:cs="Wingdings"/>
-        <w:b w:val="0"/>
-        <w:i w:val="0"/>
-        <w:strike w:val="0"/>
-        <w:dstrike w:val="0"/>
+        <w:rFonts w:ascii="Wingdings" w:cs="Wingdings" w:eastAsia="Wingdings" w:hAnsi="Wingdings"/>
+        <w:b w:val="false"/>
+        <w:i w:val="false"/>
         <w:color w:val="000000"/>
         <w:sz w:val="24"/>
         <w:u w:val="none" w:color="000000"/>
@@ -688,11 +748,9 @@
         <w:ind w:left="3240"/>
       </w:pPr>
       <w:rPr>
-        <w:rFonts w:ascii="Wingdings" w:eastAsia="Wingdings" w:hAnsi="Wingdings" w:cs="Wingdings"/>
-        <w:b w:val="0"/>
-        <w:i w:val="0"/>
-        <w:strike w:val="0"/>
-        <w:dstrike w:val="0"/>
+        <w:rFonts w:ascii="Wingdings" w:cs="Wingdings" w:eastAsia="Wingdings" w:hAnsi="Wingdings"/>
+        <w:b w:val="false"/>
+        <w:i w:val="false"/>
         <w:color w:val="000000"/>
         <w:sz w:val="24"/>
         <w:u w:val="none" w:color="000000"/>
@@ -710,11 +768,9 @@
         <w:ind w:left="3960"/>
       </w:pPr>
       <w:rPr>
-        <w:rFonts w:ascii="Wingdings" w:eastAsia="Wingdings" w:hAnsi="Wingdings" w:cs="Wingdings"/>
-        <w:b w:val="0"/>
-        <w:i w:val="0"/>
-        <w:strike w:val="0"/>
-        <w:dstrike w:val="0"/>
+        <w:rFonts w:ascii="Wingdings" w:cs="Wingdings" w:eastAsia="Wingdings" w:hAnsi="Wingdings"/>
+        <w:b w:val="false"/>
+        <w:i w:val="false"/>
         <w:color w:val="000000"/>
         <w:sz w:val="24"/>
         <w:u w:val="none" w:color="000000"/>
@@ -732,11 +788,9 @@
         <w:ind w:left="4680"/>
       </w:pPr>
       <w:rPr>
-        <w:rFonts w:ascii="Wingdings" w:eastAsia="Wingdings" w:hAnsi="Wingdings" w:cs="Wingdings"/>
-        <w:b w:val="0"/>
-        <w:i w:val="0"/>
-        <w:strike w:val="0"/>
-        <w:dstrike w:val="0"/>
+        <w:rFonts w:ascii="Wingdings" w:cs="Wingdings" w:eastAsia="Wingdings" w:hAnsi="Wingdings"/>
+        <w:b w:val="false"/>
+        <w:i w:val="false"/>
         <w:color w:val="000000"/>
         <w:sz w:val="24"/>
         <w:u w:val="none" w:color="000000"/>
@@ -754,11 +808,9 @@
         <w:ind w:left="5400"/>
       </w:pPr>
       <w:rPr>
-        <w:rFonts w:ascii="Wingdings" w:eastAsia="Wingdings" w:hAnsi="Wingdings" w:cs="Wingdings"/>
-        <w:b w:val="0"/>
-        <w:i w:val="0"/>
-        <w:strike w:val="0"/>
-        <w:dstrike w:val="0"/>
+        <w:rFonts w:ascii="Wingdings" w:cs="Wingdings" w:eastAsia="Wingdings" w:hAnsi="Wingdings"/>
+        <w:b w:val="false"/>
+        <w:i w:val="false"/>
         <w:color w:val="000000"/>
         <w:sz w:val="24"/>
         <w:u w:val="none" w:color="000000"/>
@@ -776,11 +828,9 @@
         <w:ind w:left="6120"/>
       </w:pPr>
       <w:rPr>
-        <w:rFonts w:ascii="Wingdings" w:eastAsia="Wingdings" w:hAnsi="Wingdings" w:cs="Wingdings"/>
-        <w:b w:val="0"/>
-        <w:i w:val="0"/>
-        <w:strike w:val="0"/>
-        <w:dstrike w:val="0"/>
+        <w:rFonts w:ascii="Wingdings" w:cs="Wingdings" w:eastAsia="Wingdings" w:hAnsi="Wingdings"/>
+        <w:b w:val="false"/>
+        <w:i w:val="false"/>
         <w:color w:val="000000"/>
         <w:sz w:val="24"/>
         <w:u w:val="none" w:color="000000"/>
@@ -798,11 +848,9 @@
         <w:ind w:left="6840"/>
       </w:pPr>
       <w:rPr>
-        <w:rFonts w:ascii="Wingdings" w:eastAsia="Wingdings" w:hAnsi="Wingdings" w:cs="Wingdings"/>
-        <w:b w:val="0"/>
-        <w:i w:val="0"/>
-        <w:strike w:val="0"/>
-        <w:dstrike w:val="0"/>
+        <w:rFonts w:ascii="Wingdings" w:cs="Wingdings" w:eastAsia="Wingdings" w:hAnsi="Wingdings"/>
+        <w:b w:val="false"/>
+        <w:i w:val="false"/>
         <w:color w:val="000000"/>
         <w:sz w:val="24"/>
         <w:u w:val="none" w:color="000000"/>
@@ -812,8 +860,8 @@
       </w:rPr>
     </w:lvl>
   </w:abstractNum>
-  <w:abstractNum w:abstractNumId="1" w15:restartNumberingAfterBreak="0">
-    <w:nsid w:val="4F3A28B2"/>
+  <w:abstractNum w:abstractNumId="1">
+    <w:nsid w:val="00000001"/>
     <w:multiLevelType w:val="hybridMultilevel"/>
     <w:tmpl w:val="FF5E7EFA"/>
     <w:lvl w:ilvl="0" w:tplc="040C0013">
@@ -898,8 +946,8 @@
       </w:pPr>
     </w:lvl>
   </w:abstractNum>
-  <w:abstractNum w:abstractNumId="2" w15:restartNumberingAfterBreak="0">
-    <w:nsid w:val="532751E8"/>
+  <w:abstractNum w:abstractNumId="2">
+    <w:nsid w:val="00000002"/>
     <w:multiLevelType w:val="hybridMultilevel"/>
     <w:tmpl w:val="2FFAF118"/>
     <w:lvl w:ilvl="0" w:tplc="040C000F">
@@ -985,480 +1033,103 @@
     </w:lvl>
   </w:abstractNum>
   <w:num w:numId="1">
+    <w:abstractNumId w:val="1"/>
+  </w:num>
+  <w:num w:numId="2">
     <w:abstractNumId w:val="0"/>
   </w:num>
-  <w:num w:numId="2">
+  <w:num w:numId="3">
     <w:abstractNumId w:val="2"/>
-  </w:num>
-  <w:num w:numId="3">
-    <w:abstractNumId w:val="1"/>
   </w:num>
 </w:numbering>
 </file>
 
 <file path=word/styles.xml><?xml version="1.0" encoding="utf-8"?>
-<w:styles xmlns:mc="http://schemas.openxmlformats.org/markup-compatibility/2006" xmlns:r="http://schemas.openxmlformats.org/officeDocument/2006/relationships" xmlns:w="http://schemas.openxmlformats.org/wordprocessingml/2006/main" xmlns:w14="http://schemas.microsoft.com/office/word/2010/wordml" xmlns:w15="http://schemas.microsoft.com/office/word/2012/wordml" xmlns:w16se="http://schemas.microsoft.com/office/word/2015/wordml/symex" mc:Ignorable="w14 w15 w16se">
+<w:styles xmlns:mc="http://schemas.openxmlformats.org/markup-compatibility/2006" xmlns:w="http://schemas.openxmlformats.org/wordprocessingml/2006/main" xmlns:w14="http://schemas.microsoft.com/office/word/2010/wordml" mc:Ignorable="w14">
   <w:docDefaults>
     <w:rPrDefault>
       <w:rPr>
-        <w:rFonts w:asciiTheme="minorHAnsi" w:eastAsiaTheme="minorHAnsi" w:hAnsiTheme="minorHAnsi" w:cstheme="minorBidi"/>
+        <w:rFonts w:ascii="Calibri" w:cs="宋体" w:eastAsia="Calibri" w:hAnsi="Calibri"/>
         <w:sz w:val="22"/>
         <w:szCs w:val="22"/>
-        <w:lang w:val="fr-FR" w:eastAsia="en-US" w:bidi="ar-SA"/>
+        <w:lang w:val="fr-FR" w:bidi="ar-SA" w:eastAsia="en-US"/>
       </w:rPr>
     </w:rPrDefault>
     <w:pPrDefault>
       <w:pPr>
-        <w:spacing w:after="160" w:line="259" w:lineRule="auto"/>
+        <w:spacing w:after="160" w:lineRule="auto" w:line="259"/>
       </w:pPr>
     </w:pPrDefault>
   </w:docDefaults>
-  <w:latentStyles w:defLockedState="0" w:defUIPriority="99" w:defSemiHidden="0" w:defUnhideWhenUsed="0" w:defQFormat="0" w:count="371">
-    <w:lsdException w:name="Normal" w:uiPriority="0" w:qFormat="1"/>
-    <w:lsdException w:name="heading 1" w:uiPriority="9" w:qFormat="1"/>
-    <w:lsdException w:name="heading 2" w:semiHidden="1" w:uiPriority="9" w:unhideWhenUsed="1" w:qFormat="1"/>
-    <w:lsdException w:name="heading 3" w:semiHidden="1" w:uiPriority="9" w:unhideWhenUsed="1" w:qFormat="1"/>
-    <w:lsdException w:name="heading 4" w:semiHidden="1" w:uiPriority="9" w:unhideWhenUsed="1" w:qFormat="1"/>
-    <w:lsdException w:name="heading 5" w:semiHidden="1" w:uiPriority="9" w:unhideWhenUsed="1" w:qFormat="1"/>
-    <w:lsdException w:name="heading 6" w:semiHidden="1" w:uiPriority="9" w:unhideWhenUsed="1" w:qFormat="1"/>
-    <w:lsdException w:name="heading 7" w:semiHidden="1" w:uiPriority="9" w:unhideWhenUsed="1" w:qFormat="1"/>
-    <w:lsdException w:name="heading 8" w:semiHidden="1" w:uiPriority="9" w:unhideWhenUsed="1" w:qFormat="1"/>
-    <w:lsdException w:name="heading 9" w:semiHidden="1" w:uiPriority="9" w:unhideWhenUsed="1" w:qFormat="1"/>
-    <w:lsdException w:name="index 1" w:semiHidden="1" w:unhideWhenUsed="1"/>
-    <w:lsdException w:name="index 2" w:semiHidden="1" w:unhideWhenUsed="1"/>
-    <w:lsdException w:name="index 3" w:semiHidden="1" w:unhideWhenUsed="1"/>
-    <w:lsdException w:name="index 4" w:semiHidden="1" w:unhideWhenUsed="1"/>
-    <w:lsdException w:name="index 5" w:semiHidden="1" w:unhideWhenUsed="1"/>
-    <w:lsdException w:name="index 6" w:semiHidden="1" w:unhideWhenUsed="1"/>
-    <w:lsdException w:name="index 7" w:semiHidden="1" w:unhideWhenUsed="1"/>
-    <w:lsdException w:name="index 8" w:semiHidden="1" w:unhideWhenUsed="1"/>
-    <w:lsdException w:name="index 9" w:semiHidden="1" w:unhideWhenUsed="1"/>
-    <w:lsdException w:name="toc 1" w:semiHidden="1" w:uiPriority="39" w:unhideWhenUsed="1"/>
-    <w:lsdException w:name="toc 2" w:semiHidden="1" w:uiPriority="39" w:unhideWhenUsed="1"/>
-    <w:lsdException w:name="toc 3" w:semiHidden="1" w:uiPriority="39" w:unhideWhenUsed="1"/>
-    <w:lsdException w:name="toc 4" w:semiHidden="1" w:uiPriority="39" w:unhideWhenUsed="1"/>
-    <w:lsdException w:name="toc 5" w:semiHidden="1" w:uiPriority="39" w:unhideWhenUsed="1"/>
-    <w:lsdException w:name="toc 6" w:semiHidden="1" w:uiPriority="39" w:unhideWhenUsed="1"/>
-    <w:lsdException w:name="toc 7" w:semiHidden="1" w:uiPriority="39" w:unhideWhenUsed="1"/>
-    <w:lsdException w:name="toc 8" w:semiHidden="1" w:uiPriority="39" w:unhideWhenUsed="1"/>
-    <w:lsdException w:name="toc 9" w:semiHidden="1" w:uiPriority="39" w:unhideWhenUsed="1"/>
-    <w:lsdException w:name="Normal Indent" w:semiHidden="1" w:unhideWhenUsed="1"/>
-    <w:lsdException w:name="footnote text" w:semiHidden="1" w:unhideWhenUsed="1"/>
-    <w:lsdException w:name="annotation text" w:semiHidden="1" w:unhideWhenUsed="1"/>
-    <w:lsdException w:name="header" w:semiHidden="1" w:unhideWhenUsed="1"/>
-    <w:lsdException w:name="footer" w:semiHidden="1" w:unhideWhenUsed="1"/>
-    <w:lsdException w:name="index heading" w:semiHidden="1" w:unhideWhenUsed="1"/>
-    <w:lsdException w:name="caption" w:semiHidden="1" w:uiPriority="35" w:unhideWhenUsed="1" w:qFormat="1"/>
-    <w:lsdException w:name="table of figures" w:semiHidden="1" w:unhideWhenUsed="1"/>
-    <w:lsdException w:name="envelope address" w:semiHidden="1" w:unhideWhenUsed="1"/>
-    <w:lsdException w:name="envelope return" w:semiHidden="1" w:unhideWhenUsed="1"/>
-    <w:lsdException w:name="footnote reference" w:semiHidden="1" w:unhideWhenUsed="1"/>
-    <w:lsdException w:name="annotation reference" w:semiHidden="1" w:unhideWhenUsed="1"/>
-    <w:lsdException w:name="line number" w:semiHidden="1" w:unhideWhenUsed="1"/>
-    <w:lsdException w:name="page number" w:semiHidden="1" w:unhideWhenUsed="1"/>
-    <w:lsdException w:name="endnote reference" w:semiHidden="1" w:unhideWhenUsed="1"/>
-    <w:lsdException w:name="endnote text" w:semiHidden="1" w:unhideWhenUsed="1"/>
-    <w:lsdException w:name="table of authorities" w:semiHidden="1" w:unhideWhenUsed="1"/>
-    <w:lsdException w:name="macro" w:semiHidden="1" w:unhideWhenUsed="1"/>
-    <w:lsdException w:name="toa heading" w:semiHidden="1" w:unhideWhenUsed="1"/>
-    <w:lsdException w:name="List" w:semiHidden="1" w:unhideWhenUsed="1"/>
-    <w:lsdException w:name="List Bullet" w:semiHidden="1" w:unhideWhenUsed="1"/>
-    <w:lsdException w:name="List Number" w:semiHidden="1" w:unhideWhenUsed="1"/>
-    <w:lsdException w:name="List 2" w:semiHidden="1" w:unhideWhenUsed="1"/>
-    <w:lsdException w:name="List 3" w:semiHidden="1" w:unhideWhenUsed="1"/>
-    <w:lsdException w:name="List 4" w:semiHidden="1" w:unhideWhenUsed="1"/>
-    <w:lsdException w:name="List 5" w:semiHidden="1" w:unhideWhenUsed="1"/>
-    <w:lsdException w:name="List Bullet 2" w:semiHidden="1" w:unhideWhenUsed="1"/>
-    <w:lsdException w:name="List Bullet 3" w:semiHidden="1" w:unhideWhenUsed="1"/>
-    <w:lsdException w:name="List Bullet 4" w:semiHidden="1" w:unhideWhenUsed="1"/>
-    <w:lsdException w:name="List Bullet 5" w:semiHidden="1" w:unhideWhenUsed="1"/>
-    <w:lsdException w:name="List Number 2" w:semiHidden="1" w:unhideWhenUsed="1"/>
-    <w:lsdException w:name="List Number 3" w:semiHidden="1" w:unhideWhenUsed="1"/>
-    <w:lsdException w:name="List Number 4" w:semiHidden="1" w:unhideWhenUsed="1"/>
-    <w:lsdException w:name="List Number 5" w:semiHidden="1" w:unhideWhenUsed="1"/>
-    <w:lsdException w:name="Title" w:uiPriority="10" w:qFormat="1"/>
-    <w:lsdException w:name="Closing" w:semiHidden="1" w:unhideWhenUsed="1"/>
-    <w:lsdException w:name="Signature" w:semiHidden="1" w:unhideWhenUsed="1"/>
-    <w:lsdException w:name="Default Paragraph Font" w:semiHidden="1" w:uiPriority="1" w:unhideWhenUsed="1"/>
-    <w:lsdException w:name="Body Text" w:semiHidden="1" w:unhideWhenUsed="1"/>
-    <w:lsdException w:name="Body Text Indent" w:semiHidden="1" w:unhideWhenUsed="1"/>
-    <w:lsdException w:name="List Continue" w:semiHidden="1" w:unhideWhenUsed="1"/>
-    <w:lsdException w:name="List Continue 2" w:semiHidden="1" w:unhideWhenUsed="1"/>
-    <w:lsdException w:name="List Continue 3" w:semiHidden="1" w:unhideWhenUsed="1"/>
-    <w:lsdException w:name="List Continue 4" w:semiHidden="1" w:unhideWhenUsed="1"/>
-    <w:lsdException w:name="List Continue 5" w:semiHidden="1" w:unhideWhenUsed="1"/>
-    <w:lsdException w:name="Message Header" w:semiHidden="1" w:unhideWhenUsed="1"/>
-    <w:lsdException w:name="Subtitle" w:uiPriority="11" w:qFormat="1"/>
-    <w:lsdException w:name="Salutation" w:semiHidden="1" w:unhideWhenUsed="1"/>
-    <w:lsdException w:name="Date" w:semiHidden="1" w:unhideWhenUsed="1"/>
-    <w:lsdException w:name="Body Text First Indent" w:semiHidden="1" w:unhideWhenUsed="1"/>
-    <w:lsdException w:name="Body Text First Indent 2" w:semiHidden="1" w:unhideWhenUsed="1"/>
-    <w:lsdException w:name="Note Heading" w:semiHidden="1" w:unhideWhenUsed="1"/>
-    <w:lsdException w:name="Body Text 2" w:semiHidden="1" w:unhideWhenUsed="1"/>
-    <w:lsdException w:name="Body Text 3" w:semiHidden="1" w:unhideWhenUsed="1"/>
-    <w:lsdException w:name="Body Text Indent 2" w:semiHidden="1" w:unhideWhenUsed="1"/>
-    <w:lsdException w:name="Body Text Indent 3" w:semiHidden="1" w:unhideWhenUsed="1"/>
-    <w:lsdException w:name="Block Text" w:semiHidden="1" w:unhideWhenUsed="1"/>
-    <w:lsdException w:name="Hyperlink" w:semiHidden="1" w:unhideWhenUsed="1"/>
-    <w:lsdException w:name="FollowedHyperlink" w:semiHidden="1" w:unhideWhenUsed="1"/>
-    <w:lsdException w:name="Strong" w:uiPriority="22" w:qFormat="1"/>
-    <w:lsdException w:name="Emphasis" w:uiPriority="20" w:qFormat="1"/>
-    <w:lsdException w:name="Document Map" w:semiHidden="1" w:unhideWhenUsed="1"/>
-    <w:lsdException w:name="Plain Text" w:semiHidden="1" w:unhideWhenUsed="1"/>
-    <w:lsdException w:name="E-mail Signature" w:semiHidden="1" w:unhideWhenUsed="1"/>
-    <w:lsdException w:name="HTML Top of Form" w:semiHidden="1" w:unhideWhenUsed="1"/>
-    <w:lsdException w:name="HTML Bottom of Form" w:semiHidden="1" w:unhideWhenUsed="1"/>
-    <w:lsdException w:name="Normal (Web)" w:semiHidden="1" w:unhideWhenUsed="1"/>
-    <w:lsdException w:name="HTML Acronym" w:semiHidden="1" w:unhideWhenUsed="1"/>
-    <w:lsdException w:name="HTML Address" w:semiHidden="1" w:unhideWhenUsed="1"/>
-    <w:lsdException w:name="HTML Cite" w:semiHidden="1" w:unhideWhenUsed="1"/>
-    <w:lsdException w:name="HTML Code" w:semiHidden="1" w:unhideWhenUsed="1"/>
-    <w:lsdException w:name="HTML Definition" w:semiHidden="1" w:unhideWhenUsed="1"/>
-    <w:lsdException w:name="HTML Keyboard" w:semiHidden="1" w:unhideWhenUsed="1"/>
-    <w:lsdException w:name="HTML Preformatted" w:semiHidden="1" w:unhideWhenUsed="1"/>
-    <w:lsdException w:name="HTML Sample" w:semiHidden="1" w:unhideWhenUsed="1"/>
-    <w:lsdException w:name="HTML Typewriter" w:semiHidden="1" w:unhideWhenUsed="1"/>
-    <w:lsdException w:name="HTML Variable" w:semiHidden="1" w:unhideWhenUsed="1"/>
-    <w:lsdException w:name="Normal Table" w:semiHidden="1" w:unhideWhenUsed="1"/>
-    <w:lsdException w:name="annotation subject" w:semiHidden="1" w:unhideWhenUsed="1"/>
-    <w:lsdException w:name="No List" w:semiHidden="1" w:unhideWhenUsed="1"/>
-    <w:lsdException w:name="Outline List 1" w:semiHidden="1" w:unhideWhenUsed="1"/>
-    <w:lsdException w:name="Outline List 2" w:semiHidden="1" w:unhideWhenUsed="1"/>
-    <w:lsdException w:name="Outline List 3" w:semiHidden="1" w:unhideWhenUsed="1"/>
-    <w:lsdException w:name="Table Simple 1" w:semiHidden="1" w:unhideWhenUsed="1"/>
-    <w:lsdException w:name="Table Simple 2" w:semiHidden="1" w:unhideWhenUsed="1"/>
-    <w:lsdException w:name="Table Simple 3" w:semiHidden="1" w:unhideWhenUsed="1"/>
-    <w:lsdException w:name="Table Classic 1" w:semiHidden="1" w:unhideWhenUsed="1"/>
-    <w:lsdException w:name="Table Classic 2" w:semiHidden="1" w:unhideWhenUsed="1"/>
-    <w:lsdException w:name="Table Classic 3" w:semiHidden="1" w:unhideWhenUsed="1"/>
-    <w:lsdException w:name="Table Classic 4" w:semiHidden="1" w:unhideWhenUsed="1"/>
-    <w:lsdException w:name="Table Colorful 1" w:semiHidden="1" w:unhideWhenUsed="1"/>
-    <w:lsdException w:name="Table Colorful 2" w:semiHidden="1" w:unhideWhenUsed="1"/>
-    <w:lsdException w:name="Table Colorful 3" w:semiHidden="1" w:unhideWhenUsed="1"/>
-    <w:lsdException w:name="Table Columns 1" w:semiHidden="1" w:unhideWhenUsed="1"/>
-    <w:lsdException w:name="Table Columns 2" w:semiHidden="1" w:unhideWhenUsed="1"/>
-    <w:lsdException w:name="Table Columns 3" w:semiHidden="1" w:unhideWhenUsed="1"/>
-    <w:lsdException w:name="Table Columns 4" w:semiHidden="1" w:unhideWhenUsed="1"/>
-    <w:lsdException w:name="Table Columns 5" w:semiHidden="1" w:unhideWhenUsed="1"/>
-    <w:lsdException w:name="Table Grid 1" w:semiHidden="1" w:unhideWhenUsed="1"/>
-    <w:lsdException w:name="Table Grid 2" w:semiHidden="1" w:unhideWhenUsed="1"/>
-    <w:lsdException w:name="Table Grid 3" w:semiHidden="1" w:unhideWhenUsed="1"/>
-    <w:lsdException w:name="Table Grid 4" w:semiHidden="1" w:unhideWhenUsed="1"/>
-    <w:lsdException w:name="Table Grid 5" w:semiHidden="1" w:unhideWhenUsed="1"/>
-    <w:lsdException w:name="Table Grid 6" w:semiHidden="1" w:unhideWhenUsed="1"/>
-    <w:lsdException w:name="Table Grid 7" w:semiHidden="1" w:unhideWhenUsed="1"/>
-    <w:lsdException w:name="Table Grid 8" w:semiHidden="1" w:unhideWhenUsed="1"/>
-    <w:lsdException w:name="Table List 1" w:semiHidden="1" w:unhideWhenUsed="1"/>
-    <w:lsdException w:name="Table List 2" w:semiHidden="1" w:unhideWhenUsed="1"/>
-    <w:lsdException w:name="Table List 3" w:semiHidden="1" w:unhideWhenUsed="1"/>
-    <w:lsdException w:name="Table List 4" w:semiHidden="1" w:unhideWhenUsed="1"/>
-    <w:lsdException w:name="Table List 5" w:semiHidden="1" w:unhideWhenUsed="1"/>
-    <w:lsdException w:name="Table List 6" w:semiHidden="1" w:unhideWhenUsed="1"/>
-    <w:lsdException w:name="Table List 7" w:semiHidden="1" w:unhideWhenUsed="1"/>
-    <w:lsdException w:name="Table List 8" w:semiHidden="1" w:unhideWhenUsed="1"/>
-    <w:lsdException w:name="Table 3D effects 1" w:semiHidden="1" w:unhideWhenUsed="1"/>
-    <w:lsdException w:name="Table 3D effects 2" w:semiHidden="1" w:unhideWhenUsed="1"/>
-    <w:lsdException w:name="Table 3D effects 3" w:semiHidden="1" w:unhideWhenUsed="1"/>
-    <w:lsdException w:name="Table Contemporary" w:semiHidden="1" w:unhideWhenUsed="1"/>
-    <w:lsdException w:name="Table Elegant" w:semiHidden="1" w:unhideWhenUsed="1"/>
-    <w:lsdException w:name="Table Professional" w:semiHidden="1" w:unhideWhenUsed="1"/>
-    <w:lsdException w:name="Table Subtle 1" w:semiHidden="1" w:unhideWhenUsed="1"/>
-    <w:lsdException w:name="Table Subtle 2" w:semiHidden="1" w:unhideWhenUsed="1"/>
-    <w:lsdException w:name="Table Web 1" w:semiHidden="1" w:unhideWhenUsed="1"/>
-    <w:lsdException w:name="Table Web 2" w:semiHidden="1" w:unhideWhenUsed="1"/>
-    <w:lsdException w:name="Table Web 3" w:semiHidden="1" w:unhideWhenUsed="1"/>
-    <w:lsdException w:name="Balloon Text" w:semiHidden="1" w:unhideWhenUsed="1"/>
-    <w:lsdException w:name="Table Grid" w:uiPriority="39"/>
-    <w:lsdException w:name="Table Theme" w:semiHidden="1" w:unhideWhenUsed="1"/>
-    <w:lsdException w:name="Placeholder Text" w:semiHidden="1"/>
-    <w:lsdException w:name="No Spacing" w:uiPriority="1" w:qFormat="1"/>
-    <w:lsdException w:name="Light Shading" w:uiPriority="60"/>
-    <w:lsdException w:name="Light List" w:uiPriority="61"/>
-    <w:lsdException w:name="Light Grid" w:uiPriority="62"/>
-    <w:lsdException w:name="Medium Shading 1" w:uiPriority="63"/>
-    <w:lsdException w:name="Medium Shading 2" w:uiPriority="64"/>
-    <w:lsdException w:name="Medium List 1" w:uiPriority="65"/>
-    <w:lsdException w:name="Medium List 2" w:uiPriority="66"/>
-    <w:lsdException w:name="Medium Grid 1" w:uiPriority="67"/>
-    <w:lsdException w:name="Medium Grid 2" w:uiPriority="68"/>
-    <w:lsdException w:name="Medium Grid 3" w:uiPriority="69"/>
-    <w:lsdException w:name="Dark List" w:uiPriority="70"/>
-    <w:lsdException w:name="Colorful Shading" w:uiPriority="71"/>
-    <w:lsdException w:name="Colorful List" w:uiPriority="72"/>
-    <w:lsdException w:name="Colorful Grid" w:uiPriority="73"/>
-    <w:lsdException w:name="Light Shading Accent 1" w:uiPriority="60"/>
-    <w:lsdException w:name="Light List Accent 1" w:uiPriority="61"/>
-    <w:lsdException w:name="Light Grid Accent 1" w:uiPriority="62"/>
-    <w:lsdException w:name="Medium Shading 1 Accent 1" w:uiPriority="63"/>
-    <w:lsdException w:name="Medium Shading 2 Accent 1" w:uiPriority="64"/>
-    <w:lsdException w:name="Medium List 1 Accent 1" w:uiPriority="65"/>
-    <w:lsdException w:name="Revision" w:semiHidden="1"/>
-    <w:lsdException w:name="List Paragraph" w:uiPriority="34" w:qFormat="1"/>
-    <w:lsdException w:name="Quote" w:uiPriority="29" w:qFormat="1"/>
-    <w:lsdException w:name="Intense Quote" w:uiPriority="30" w:qFormat="1"/>
-    <w:lsdException w:name="Medium List 2 Accent 1" w:uiPriority="66"/>
-    <w:lsdException w:name="Medium Grid 1 Accent 1" w:uiPriority="67"/>
-    <w:lsdException w:name="Medium Grid 2 Accent 1" w:uiPriority="68"/>
-    <w:lsdException w:name="Medium Grid 3 Accent 1" w:uiPriority="69"/>
-    <w:lsdException w:name="Dark List Accent 1" w:uiPriority="70"/>
-    <w:lsdException w:name="Colorful Shading Accent 1" w:uiPriority="71"/>
-    <w:lsdException w:name="Colorful List Accent 1" w:uiPriority="72"/>
-    <w:lsdException w:name="Colorful Grid Accent 1" w:uiPriority="73"/>
-    <w:lsdException w:name="Light Shading Accent 2" w:uiPriority="60"/>
-    <w:lsdException w:name="Light List Accent 2" w:uiPriority="61"/>
-    <w:lsdException w:name="Light Grid Accent 2" w:uiPriority="62"/>
-    <w:lsdException w:name="Medium Shading 1 Accent 2" w:uiPriority="63"/>
-    <w:lsdException w:name="Medium Shading 2 Accent 2" w:uiPriority="64"/>
-    <w:lsdException w:name="Medium List 1 Accent 2" w:uiPriority="65"/>
-    <w:lsdException w:name="Medium List 2 Accent 2" w:uiPriority="66"/>
-    <w:lsdException w:name="Medium Grid 1 Accent 2" w:uiPriority="67"/>
-    <w:lsdException w:name="Medium Grid 2 Accent 2" w:uiPriority="68"/>
-    <w:lsdException w:name="Medium Grid 3 Accent 2" w:uiPriority="69"/>
-    <w:lsdException w:name="Dark List Accent 2" w:uiPriority="70"/>
-    <w:lsdException w:name="Colorful Shading Accent 2" w:uiPriority="71"/>
-    <w:lsdException w:name="Colorful List Accent 2" w:uiPriority="72"/>
-    <w:lsdException w:name="Colorful Grid Accent 2" w:uiPriority="73"/>
-    <w:lsdException w:name="Light Shading Accent 3" w:uiPriority="60"/>
-    <w:lsdException w:name="Light List Accent 3" w:uiPriority="61"/>
-    <w:lsdException w:name="Light Grid Accent 3" w:uiPriority="62"/>
-    <w:lsdException w:name="Medium Shading 1 Accent 3" w:uiPriority="63"/>
-    <w:lsdException w:name="Medium Shading 2 Accent 3" w:uiPriority="64"/>
-    <w:lsdException w:name="Medium List 1 Accent 3" w:uiPriority="65"/>
-    <w:lsdException w:name="Medium List 2 Accent 3" w:uiPriority="66"/>
-    <w:lsdException w:name="Medium Grid 1 Accent 3" w:uiPriority="67"/>
-    <w:lsdException w:name="Medium Grid 2 Accent 3" w:uiPriority="68"/>
-    <w:lsdException w:name="Medium Grid 3 Accent 3" w:uiPriority="69"/>
-    <w:lsdException w:name="Dark List Accent 3" w:uiPriority="70"/>
-    <w:lsdException w:name="Colorful Shading Accent 3" w:uiPriority="71"/>
-    <w:lsdException w:name="Colorful List Accent 3" w:uiPriority="72"/>
-    <w:lsdException w:name="Colorful Grid Accent 3" w:uiPriority="73"/>
-    <w:lsdException w:name="Light Shading Accent 4" w:uiPriority="60"/>
-    <w:lsdException w:name="Light List Accent 4" w:uiPriority="61"/>
-    <w:lsdException w:name="Light Grid Accent 4" w:uiPriority="62"/>
-    <w:lsdException w:name="Medium Shading 1 Accent 4" w:uiPriority="63"/>
-    <w:lsdException w:name="Medium Shading 2 Accent 4" w:uiPriority="64"/>
-    <w:lsdException w:name="Medium List 1 Accent 4" w:uiPriority="65"/>
-    <w:lsdException w:name="Medium List 2 Accent 4" w:uiPriority="66"/>
-    <w:lsdException w:name="Medium Grid 1 Accent 4" w:uiPriority="67"/>
-    <w:lsdException w:name="Medium Grid 2 Accent 4" w:uiPriority="68"/>
-    <w:lsdException w:name="Medium Grid 3 Accent 4" w:uiPriority="69"/>
-    <w:lsdException w:name="Dark List Accent 4" w:uiPriority="70"/>
-    <w:lsdException w:name="Colorful Shading Accent 4" w:uiPriority="71"/>
-    <w:lsdException w:name="Colorful List Accent 4" w:uiPriority="72"/>
-    <w:lsdException w:name="Colorful Grid Accent 4" w:uiPriority="73"/>
-    <w:lsdException w:name="Light Shading Accent 5" w:uiPriority="60"/>
-    <w:lsdException w:name="Light List Accent 5" w:uiPriority="61"/>
-    <w:lsdException w:name="Light Grid Accent 5" w:uiPriority="62"/>
-    <w:lsdException w:name="Medium Shading 1 Accent 5" w:uiPriority="63"/>
-    <w:lsdException w:name="Medium Shading 2 Accent 5" w:uiPriority="64"/>
-    <w:lsdException w:name="Medium List 1 Accent 5" w:uiPriority="65"/>
-    <w:lsdException w:name="Medium List 2 Accent 5" w:uiPriority="66"/>
-    <w:lsdException w:name="Medium Grid 1 Accent 5" w:uiPriority="67"/>
-    <w:lsdException w:name="Medium Grid 2 Accent 5" w:uiPriority="68"/>
-    <w:lsdException w:name="Medium Grid 3 Accent 5" w:uiPriority="69"/>
-    <w:lsdException w:name="Dark List Accent 5" w:uiPriority="70"/>
-    <w:lsdException w:name="Colorful Shading Accent 5" w:uiPriority="71"/>
-    <w:lsdException w:name="Colorful List Accent 5" w:uiPriority="72"/>
-    <w:lsdException w:name="Colorful Grid Accent 5" w:uiPriority="73"/>
-    <w:lsdException w:name="Light Shading Accent 6" w:uiPriority="60"/>
-    <w:lsdException w:name="Light List Accent 6" w:uiPriority="61"/>
-    <w:lsdException w:name="Light Grid Accent 6" w:uiPriority="62"/>
-    <w:lsdException w:name="Medium Shading 1 Accent 6" w:uiPriority="63"/>
-    <w:lsdException w:name="Medium Shading 2 Accent 6" w:uiPriority="64"/>
-    <w:lsdException w:name="Medium List 1 Accent 6" w:uiPriority="65"/>
-    <w:lsdException w:name="Medium List 2 Accent 6" w:uiPriority="66"/>
-    <w:lsdException w:name="Medium Grid 1 Accent 6" w:uiPriority="67"/>
-    <w:lsdException w:name="Medium Grid 2 Accent 6" w:uiPriority="68"/>
-    <w:lsdException w:name="Medium Grid 3 Accent 6" w:uiPriority="69"/>
-    <w:lsdException w:name="Dark List Accent 6" w:uiPriority="70"/>
-    <w:lsdException w:name="Colorful Shading Accent 6" w:uiPriority="71"/>
-    <w:lsdException w:name="Colorful List Accent 6" w:uiPriority="72"/>
-    <w:lsdException w:name="Colorful Grid Accent 6" w:uiPriority="73"/>
-    <w:lsdException w:name="Subtle Emphasis" w:uiPriority="19" w:qFormat="1"/>
-    <w:lsdException w:name="Intense Emphasis" w:uiPriority="21" w:qFormat="1"/>
-    <w:lsdException w:name="Subtle Reference" w:uiPriority="31" w:qFormat="1"/>
-    <w:lsdException w:name="Intense Reference" w:uiPriority="32" w:qFormat="1"/>
-    <w:lsdException w:name="Book Title" w:uiPriority="33" w:qFormat="1"/>
-    <w:lsdException w:name="Bibliography" w:semiHidden="1" w:uiPriority="37" w:unhideWhenUsed="1"/>
-    <w:lsdException w:name="TOC Heading" w:semiHidden="1" w:uiPriority="39" w:unhideWhenUsed="1" w:qFormat="1"/>
-    <w:lsdException w:name="Plain Table 1" w:uiPriority="41"/>
-    <w:lsdException w:name="Plain Table 2" w:uiPriority="42"/>
-    <w:lsdException w:name="Plain Table 3" w:uiPriority="43"/>
-    <w:lsdException w:name="Plain Table 4" w:uiPriority="44"/>
-    <w:lsdException w:name="Plain Table 5" w:uiPriority="45"/>
-    <w:lsdException w:name="Grid Table Light" w:uiPriority="40"/>
-    <w:lsdException w:name="Grid Table 1 Light" w:uiPriority="46"/>
-    <w:lsdException w:name="Grid Table 2" w:uiPriority="47"/>
-    <w:lsdException w:name="Grid Table 3" w:uiPriority="48"/>
-    <w:lsdException w:name="Grid Table 4" w:uiPriority="49"/>
-    <w:lsdException w:name="Grid Table 5 Dark" w:uiPriority="50"/>
-    <w:lsdException w:name="Grid Table 6 Colorful" w:uiPriority="51"/>
-    <w:lsdException w:name="Grid Table 7 Colorful" w:uiPriority="52"/>
-    <w:lsdException w:name="Grid Table 1 Light Accent 1" w:uiPriority="46"/>
-    <w:lsdException w:name="Grid Table 2 Accent 1" w:uiPriority="47"/>
-    <w:lsdException w:name="Grid Table 3 Accent 1" w:uiPriority="48"/>
-    <w:lsdException w:name="Grid Table 4 Accent 1" w:uiPriority="49"/>
-    <w:lsdException w:name="Grid Table 5 Dark Accent 1" w:uiPriority="50"/>
-    <w:lsdException w:name="Grid Table 6 Colorful Accent 1" w:uiPriority="51"/>
-    <w:lsdException w:name="Grid Table 7 Colorful Accent 1" w:uiPriority="52"/>
-    <w:lsdException w:name="Grid Table 1 Light Accent 2" w:uiPriority="46"/>
-    <w:lsdException w:name="Grid Table 2 Accent 2" w:uiPriority="47"/>
-    <w:lsdException w:name="Grid Table 3 Accent 2" w:uiPriority="48"/>
-    <w:lsdException w:name="Grid Table 4 Accent 2" w:uiPriority="49"/>
-    <w:lsdException w:name="Grid Table 5 Dark Accent 2" w:uiPriority="50"/>
-    <w:lsdException w:name="Grid Table 6 Colorful Accent 2" w:uiPriority="51"/>
-    <w:lsdException w:name="Grid Table 7 Colorful Accent 2" w:uiPriority="52"/>
-    <w:lsdException w:name="Grid Table 1 Light Accent 3" w:uiPriority="46"/>
-    <w:lsdException w:name="Grid Table 2 Accent 3" w:uiPriority="47"/>
-    <w:lsdException w:name="Grid Table 3 Accent 3" w:uiPriority="48"/>
-    <w:lsdException w:name="Grid Table 4 Accent 3" w:uiPriority="49"/>
-    <w:lsdException w:name="Grid Table 5 Dark Accent 3" w:uiPriority="50"/>
-    <w:lsdException w:name="Grid Table 6 Colorful Accent 3" w:uiPriority="51"/>
-    <w:lsdException w:name="Grid Table 7 Colorful Accent 3" w:uiPriority="52"/>
-    <w:lsdException w:name="Grid Table 1 Light Accent 4" w:uiPriority="46"/>
-    <w:lsdException w:name="Grid Table 2 Accent 4" w:uiPriority="47"/>
-    <w:lsdException w:name="Grid Table 3 Accent 4" w:uiPriority="48"/>
-    <w:lsdException w:name="Grid Table 4 Accent 4" w:uiPriority="49"/>
-    <w:lsdException w:name="Grid Table 5 Dark Accent 4" w:uiPriority="50"/>
-    <w:lsdException w:name="Grid Table 6 Colorful Accent 4" w:uiPriority="51"/>
-    <w:lsdException w:name="Grid Table 7 Colorful Accent 4" w:uiPriority="52"/>
-    <w:lsdException w:name="Grid Table 1 Light Accent 5" w:uiPriority="46"/>
-    <w:lsdException w:name="Grid Table 2 Accent 5" w:uiPriority="47"/>
-    <w:lsdException w:name="Grid Table 3 Accent 5" w:uiPriority="48"/>
-    <w:lsdException w:name="Grid Table 4 Accent 5" w:uiPriority="49"/>
-    <w:lsdException w:name="Grid Table 5 Dark Accent 5" w:uiPriority="50"/>
-    <w:lsdException w:name="Grid Table 6 Colorful Accent 5" w:uiPriority="51"/>
-    <w:lsdException w:name="Grid Table 7 Colorful Accent 5" w:uiPriority="52"/>
-    <w:lsdException w:name="Grid Table 1 Light Accent 6" w:uiPriority="46"/>
-    <w:lsdException w:name="Grid Table 2 Accent 6" w:uiPriority="47"/>
-    <w:lsdException w:name="Grid Table 3 Accent 6" w:uiPriority="48"/>
-    <w:lsdException w:name="Grid Table 4 Accent 6" w:uiPriority="49"/>
-    <w:lsdException w:name="Grid Table 5 Dark Accent 6" w:uiPriority="50"/>
-    <w:lsdException w:name="Grid Table 6 Colorful Accent 6" w:uiPriority="51"/>
-    <w:lsdException w:name="Grid Table 7 Colorful Accent 6" w:uiPriority="52"/>
-    <w:lsdException w:name="List Table 1 Light" w:uiPriority="46"/>
-    <w:lsdException w:name="List Table 2" w:uiPriority="47"/>
-    <w:lsdException w:name="List Table 3" w:uiPriority="48"/>
-    <w:lsdException w:name="List Table 4" w:uiPriority="49"/>
-    <w:lsdException w:name="List Table 5 Dark" w:uiPriority="50"/>
-    <w:lsdException w:name="List Table 6 Colorful" w:uiPriority="51"/>
-    <w:lsdException w:name="List Table 7 Colorful" w:uiPriority="52"/>
-    <w:lsdException w:name="List Table 1 Light Accent 1" w:uiPriority="46"/>
-    <w:lsdException w:name="List Table 2 Accent 1" w:uiPriority="47"/>
-    <w:lsdException w:name="List Table 3 Accent 1" w:uiPriority="48"/>
-    <w:lsdException w:name="List Table 4 Accent 1" w:uiPriority="49"/>
-    <w:lsdException w:name="List Table 5 Dark Accent 1" w:uiPriority="50"/>
-    <w:lsdException w:name="List Table 6 Colorful Accent 1" w:uiPriority="51"/>
-    <w:lsdException w:name="List Table 7 Colorful Accent 1" w:uiPriority="52"/>
-    <w:lsdException w:name="List Table 1 Light Accent 2" w:uiPriority="46"/>
-    <w:lsdException w:name="List Table 2 Accent 2" w:uiPriority="47"/>
-    <w:lsdException w:name="List Table 3 Accent 2" w:uiPriority="48"/>
-    <w:lsdException w:name="List Table 4 Accent 2" w:uiPriority="49"/>
-    <w:lsdException w:name="List Table 5 Dark Accent 2" w:uiPriority="50"/>
-    <w:lsdException w:name="List Table 6 Colorful Accent 2" w:uiPriority="51"/>
-    <w:lsdException w:name="List Table 7 Colorful Accent 2" w:uiPriority="52"/>
-    <w:lsdException w:name="List Table 1 Light Accent 3" w:uiPriority="46"/>
-    <w:lsdException w:name="List Table 2 Accent 3" w:uiPriority="47"/>
-    <w:lsdException w:name="List Table 3 Accent 3" w:uiPriority="48"/>
-    <w:lsdException w:name="List Table 4 Accent 3" w:uiPriority="49"/>
-    <w:lsdException w:name="List Table 5 Dark Accent 3" w:uiPriority="50"/>
-    <w:lsdException w:name="List Table 6 Colorful Accent 3" w:uiPriority="51"/>
-    <w:lsdException w:name="List Table 7 Colorful Accent 3" w:uiPriority="52"/>
-    <w:lsdException w:name="List Table 1 Light Accent 4" w:uiPriority="46"/>
-    <w:lsdException w:name="List Table 2 Accent 4" w:uiPriority="47"/>
-    <w:lsdException w:name="List Table 3 Accent 4" w:uiPriority="48"/>
-    <w:lsdException w:name="List Table 4 Accent 4" w:uiPriority="49"/>
-    <w:lsdException w:name="List Table 5 Dark Accent 4" w:uiPriority="50"/>
-    <w:lsdException w:name="List Table 6 Colorful Accent 4" w:uiPriority="51"/>
-    <w:lsdException w:name="List Table 7 Colorful Accent 4" w:uiPriority="52"/>
-    <w:lsdException w:name="List Table 1 Light Accent 5" w:uiPriority="46"/>
-    <w:lsdException w:name="List Table 2 Accent 5" w:uiPriority="47"/>
-    <w:lsdException w:name="List Table 3 Accent 5" w:uiPriority="48"/>
-    <w:lsdException w:name="List Table 4 Accent 5" w:uiPriority="49"/>
-    <w:lsdException w:name="List Table 5 Dark Accent 5" w:uiPriority="50"/>
-    <w:lsdException w:name="List Table 6 Colorful Accent 5" w:uiPriority="51"/>
-    <w:lsdException w:name="List Table 7 Colorful Accent 5" w:uiPriority="52"/>
-    <w:lsdException w:name="List Table 1 Light Accent 6" w:uiPriority="46"/>
-    <w:lsdException w:name="List Table 2 Accent 6" w:uiPriority="47"/>
-    <w:lsdException w:name="List Table 3 Accent 6" w:uiPriority="48"/>
-    <w:lsdException w:name="List Table 4 Accent 6" w:uiPriority="49"/>
-    <w:lsdException w:name="List Table 5 Dark Accent 6" w:uiPriority="50"/>
-    <w:lsdException w:name="List Table 6 Colorful Accent 6" w:uiPriority="51"/>
-    <w:lsdException w:name="List Table 7 Colorful Accent 6" w:uiPriority="52"/>
-  </w:latentStyles>
-  <w:style w:type="paragraph" w:default="1" w:styleId="Normal">
+  <w:style w:type="paragraph" w:default="1" w:styleId="style0">
     <w:name w:val="Normal"/>
+    <w:next w:val="style0"/>
     <w:qFormat/>
-    <w:rsid w:val="00B36E5D"/>
     <w:pPr>
-      <w:spacing w:after="13" w:line="244" w:lineRule="auto"/>
+      <w:spacing w:after="13" w:lineRule="auto" w:line="244"/>
       <w:ind w:left="365" w:hanging="10"/>
       <w:jc w:val="both"/>
     </w:pPr>
     <w:rPr>
-      <w:rFonts w:ascii="Times New Roman" w:eastAsia="Times New Roman" w:hAnsi="Times New Roman" w:cs="Times New Roman"/>
+      <w:rFonts w:ascii="Times New Roman" w:cs="Times New Roman" w:eastAsia="Times New Roman" w:hAnsi="Times New Roman"/>
       <w:color w:val="000000"/>
       <w:sz w:val="24"/>
       <w:lang w:eastAsia="fr-FR"/>
     </w:rPr>
   </w:style>
-  <w:style w:type="paragraph" w:styleId="Titre1">
+  <w:style w:type="paragraph" w:styleId="style1">
     <w:name w:val="heading 1"/>
-    <w:next w:val="Normal"/>
-    <w:link w:val="Titre1Car"/>
+    <w:next w:val="style0"/>
+    <w:link w:val="style4097"/>
+    <w:qFormat/>
     <w:uiPriority w:val="9"/>
-    <w:unhideWhenUsed/>
-    <w:qFormat/>
-    <w:rsid w:val="00B36E5D"/>
     <w:pPr>
       <w:keepNext/>
       <w:keepLines/>
-      <w:spacing w:after="191" w:line="349" w:lineRule="auto"/>
+      <w:spacing w:after="191" w:lineRule="auto" w:line="349"/>
       <w:ind w:left="2359"/>
       <w:jc w:val="center"/>
       <w:outlineLvl w:val="0"/>
     </w:pPr>
     <w:rPr>
-      <w:rFonts w:ascii="Times New Roman" w:eastAsia="Times New Roman" w:hAnsi="Times New Roman" w:cs="Times New Roman"/>
-      <w:color w:val="5B9BD5" w:themeColor="accent1"/>
+      <w:rFonts w:ascii="Times New Roman" w:cs="Times New Roman" w:eastAsia="Times New Roman" w:hAnsi="Times New Roman"/>
+      <w:color w:val="5b9bd5"/>
       <w:sz w:val="28"/>
       <w:lang w:eastAsia="fr-FR"/>
     </w:rPr>
   </w:style>
-  <w:style w:type="paragraph" w:styleId="Titre2">
+  <w:style w:type="paragraph" w:styleId="style2">
     <w:name w:val="heading 2"/>
-    <w:next w:val="Normal"/>
-    <w:link w:val="Titre2Car"/>
+    <w:next w:val="style0"/>
+    <w:link w:val="style4098"/>
+    <w:qFormat/>
     <w:uiPriority w:val="9"/>
-    <w:unhideWhenUsed/>
-    <w:qFormat/>
-    <w:rsid w:val="00B36E5D"/>
     <w:pPr>
       <w:keepNext/>
       <w:keepLines/>
-      <w:spacing w:before="189" w:after="182" w:line="240" w:lineRule="auto"/>
+      <w:spacing w:before="189" w:after="182" w:lineRule="auto" w:line="240"/>
       <w:ind w:left="715" w:right="-15" w:hanging="10"/>
       <w:jc w:val="center"/>
       <w:outlineLvl w:val="1"/>
     </w:pPr>
     <w:rPr>
-      <w:rFonts w:ascii="Times New Roman" w:eastAsia="Times New Roman" w:hAnsi="Times New Roman" w:cs="Times New Roman"/>
-      <w:color w:val="5B9BD5" w:themeColor="accent1"/>
+      <w:rFonts w:ascii="Times New Roman" w:cs="Times New Roman" w:eastAsia="Times New Roman" w:hAnsi="Times New Roman"/>
+      <w:color w:val="5b9bd5"/>
       <w:sz w:val="26"/>
       <w:lang w:eastAsia="fr-FR"/>
     </w:rPr>
   </w:style>
-  <w:style w:type="character" w:default="1" w:styleId="Policepardfaut">
+  <w:style w:type="character" w:default="1" w:styleId="style65">
     <w:name w:val="Default Paragraph Font"/>
+    <w:next w:val="style65"/>
     <w:uiPriority w:val="1"/>
-    <w:semiHidden/>
-    <w:unhideWhenUsed/>
   </w:style>
-  <w:style w:type="table" w:default="1" w:styleId="TableauNormal">
+  <w:style w:type="table" w:default="1" w:styleId="style105">
     <w:name w:val="Normal Table"/>
+    <w:next w:val="style105"/>
     <w:uiPriority w:val="99"/>
-    <w:semiHidden/>
-    <w:unhideWhenUsed/>
+    <w:pPr/>
+    <w:rPr/>
     <w:tblPr>
       <w:tblInd w:w="0" w:type="dxa"/>
       <w:tblCellMar>
@@ -1468,47 +1139,50 @@
         <w:right w:w="108" w:type="dxa"/>
       </w:tblCellMar>
     </w:tblPr>
+    <w:tcPr>
+      <w:tcBorders/>
+    </w:tcPr>
   </w:style>
-  <w:style w:type="numbering" w:default="1" w:styleId="Aucuneliste">
+  <w:style w:type="numbering" w:default="1" w:styleId="style107">
     <w:name w:val="No List"/>
+    <w:next w:val="style107"/>
     <w:uiPriority w:val="99"/>
-    <w:semiHidden/>
-    <w:unhideWhenUsed/>
+    <w:pPr/>
   </w:style>
-  <w:style w:type="character" w:customStyle="1" w:styleId="Titre1Car">
+  <w:style w:type="character" w:customStyle="1" w:styleId="style4097">
     <w:name w:val="Titre 1 Car"/>
-    <w:basedOn w:val="Policepardfaut"/>
-    <w:link w:val="Titre1"/>
+    <w:basedOn w:val="style65"/>
+    <w:next w:val="style4097"/>
+    <w:link w:val="style1"/>
     <w:uiPriority w:val="9"/>
-    <w:rsid w:val="00B36E5D"/>
     <w:rPr>
-      <w:rFonts w:ascii="Times New Roman" w:eastAsia="Times New Roman" w:hAnsi="Times New Roman" w:cs="Times New Roman"/>
-      <w:color w:val="5B9BD5" w:themeColor="accent1"/>
+      <w:rFonts w:ascii="Times New Roman" w:cs="Times New Roman" w:eastAsia="Times New Roman" w:hAnsi="Times New Roman"/>
+      <w:color w:val="5b9bd5"/>
       <w:sz w:val="28"/>
       <w:lang w:eastAsia="fr-FR"/>
     </w:rPr>
   </w:style>
-  <w:style w:type="character" w:customStyle="1" w:styleId="Titre2Car">
+  <w:style w:type="character" w:customStyle="1" w:styleId="style4098">
     <w:name w:val="Titre 2 Car"/>
-    <w:basedOn w:val="Policepardfaut"/>
-    <w:link w:val="Titre2"/>
+    <w:basedOn w:val="style65"/>
+    <w:next w:val="style4098"/>
+    <w:link w:val="style2"/>
     <w:uiPriority w:val="9"/>
-    <w:rsid w:val="00B36E5D"/>
     <w:rPr>
-      <w:rFonts w:ascii="Times New Roman" w:eastAsia="Times New Roman" w:hAnsi="Times New Roman" w:cs="Times New Roman"/>
-      <w:color w:val="5B9BD5" w:themeColor="accent1"/>
+      <w:rFonts w:ascii="Times New Roman" w:cs="Times New Roman" w:eastAsia="Times New Roman" w:hAnsi="Times New Roman"/>
+      <w:color w:val="5b9bd5"/>
       <w:sz w:val="26"/>
       <w:lang w:eastAsia="fr-FR"/>
     </w:rPr>
   </w:style>
-  <w:style w:type="table" w:customStyle="1" w:styleId="TableGrid">
+  <w:style w:type="table" w:customStyle="1" w:styleId="style4099">
     <w:name w:val="TableGrid"/>
-    <w:rsid w:val="00B36E5D"/>
+    <w:next w:val="style4099"/>
     <w:pPr>
-      <w:spacing w:after="0" w:line="240" w:lineRule="auto"/>
+      <w:spacing w:after="0" w:lineRule="auto" w:line="240"/>
     </w:pPr>
     <w:rPr>
-      <w:rFonts w:eastAsiaTheme="minorEastAsia"/>
+      <w:rFonts w:eastAsia="宋体"/>
       <w:lang w:eastAsia="fr-FR"/>
     </w:rPr>
     <w:tblPr>
@@ -1519,12 +1193,15 @@
         <w:right w:w="0" w:type="dxa"/>
       </w:tblCellMar>
     </w:tblPr>
+    <w:tcPr>
+      <w:tcBorders/>
+    </w:tcPr>
   </w:style>
 </w:styles>
 </file>
 
 <file path=word/theme/theme1.xml><?xml version="1.0" encoding="utf-8"?>
-<a:theme xmlns:a="http://schemas.openxmlformats.org/drawingml/2006/main" name="Thème Office">
+<a:theme xmlns:a="http://schemas.openxmlformats.org/drawingml/2006/main" name="Office Theme">
   <a:themeElements>
     <a:clrScheme name="Office">
       <a:dk1>
@@ -1534,44 +1211,44 @@
         <a:sysClr val="window" lastClr="FFFFFF"/>
       </a:lt1>
       <a:dk2>
-        <a:srgbClr val="44546A"/>
+        <a:srgbClr val="1F497D"/>
       </a:dk2>
       <a:lt2>
-        <a:srgbClr val="E7E6E6"/>
+        <a:srgbClr val="EEECE1"/>
       </a:lt2>
       <a:accent1>
-        <a:srgbClr val="5B9BD5"/>
+        <a:srgbClr val="4F81BD"/>
       </a:accent1>
       <a:accent2>
-        <a:srgbClr val="ED7D31"/>
+        <a:srgbClr val="C0504D"/>
       </a:accent2>
       <a:accent3>
-        <a:srgbClr val="A5A5A5"/>
+        <a:srgbClr val="9BBB59"/>
       </a:accent3>
       <a:accent4>
-        <a:srgbClr val="FFC000"/>
+        <a:srgbClr val="8064A2"/>
       </a:accent4>
       <a:accent5>
-        <a:srgbClr val="4472C4"/>
+        <a:srgbClr val="4BACC6"/>
       </a:accent5>
       <a:accent6>
-        <a:srgbClr val="70AD47"/>
+        <a:srgbClr val="F79646"/>
       </a:accent6>
       <a:hlink>
-        <a:srgbClr val="0563C1"/>
+        <a:srgbClr val="0000FF"/>
       </a:hlink>
       <a:folHlink>
-        <a:srgbClr val="954F72"/>
+        <a:srgbClr val="800080"/>
       </a:folHlink>
     </a:clrScheme>
     <a:fontScheme name="Office">
       <a:majorFont>
-        <a:latin typeface="Calibri Light" panose="020F0302020204030204"/>
+        <a:latin typeface="Cambria"/>
         <a:ea typeface=""/>
         <a:cs typeface=""/>
-        <a:font script="Jpan" typeface="游ゴシック Light"/>
+        <a:font script="Jpan" typeface="ＭＳ ゴシック"/>
         <a:font script="Hang" typeface="맑은 고딕"/>
-        <a:font script="Hans" typeface="等线 Light"/>
+        <a:font script="Hans" typeface="宋体"/>
         <a:font script="Hant" typeface="新細明體"/>
         <a:font script="Arab" typeface="Times New Roman"/>
         <a:font script="Hebr" typeface="Times New Roman"/>
@@ -1601,12 +1278,12 @@
         <a:font script="Geor" typeface="Sylfaen"/>
       </a:majorFont>
       <a:minorFont>
-        <a:latin typeface="Calibri" panose="020F0502020204030204"/>
+        <a:latin typeface="Calibri"/>
         <a:ea typeface=""/>
         <a:cs typeface=""/>
-        <a:font script="Jpan" typeface="游明朝"/>
+        <a:font script="Jpan" typeface="ＭＳ 明朝"/>
         <a:font script="Hang" typeface="맑은 고딕"/>
-        <a:font script="Hans" typeface="等线"/>
+        <a:font script="Hans" typeface="宋体"/>
         <a:font script="Hant" typeface="新細明體"/>
         <a:font script="Arab" typeface="Arial"/>
         <a:font script="Hebr" typeface="Arial"/>
@@ -1645,141 +1322,165 @@
           <a:gsLst>
             <a:gs pos="0">
               <a:schemeClr val="phClr">
-                <a:lumMod val="110000"/>
-                <a:satMod val="105000"/>
-                <a:tint val="67000"/>
+                <a:tint val="50000"/>
+                <a:satMod val="300000"/>
               </a:schemeClr>
             </a:gs>
-            <a:gs pos="50000">
+            <a:gs pos="35000">
               <a:schemeClr val="phClr">
-                <a:lumMod val="105000"/>
-                <a:satMod val="103000"/>
-                <a:tint val="73000"/>
+                <a:tint val="37000"/>
+                <a:satMod val="300000"/>
               </a:schemeClr>
             </a:gs>
             <a:gs pos="100000">
               <a:schemeClr val="phClr">
-                <a:lumMod val="105000"/>
-                <a:satMod val="109000"/>
-                <a:tint val="81000"/>
+                <a:tint val="15000"/>
+                <a:satMod val="350000"/>
               </a:schemeClr>
             </a:gs>
           </a:gsLst>
-          <a:lin ang="5400000" scaled="0"/>
+          <a:lin ang="16200000" scaled="1"/>
         </a:gradFill>
         <a:gradFill rotWithShape="1">
           <a:gsLst>
             <a:gs pos="0">
               <a:schemeClr val="phClr">
-                <a:satMod val="103000"/>
-                <a:lumMod val="102000"/>
-                <a:tint val="94000"/>
+                <a:shade val="51000"/>
+                <a:satMod val="130000"/>
               </a:schemeClr>
             </a:gs>
-            <a:gs pos="50000">
+            <a:gs pos="80000">
               <a:schemeClr val="phClr">
-                <a:satMod val="110000"/>
-                <a:lumMod val="100000"/>
-                <a:shade val="100000"/>
+                <a:shade val="93000"/>
+                <a:satMod val="130000"/>
               </a:schemeClr>
             </a:gs>
             <a:gs pos="100000">
               <a:schemeClr val="phClr">
-                <a:lumMod val="99000"/>
-                <a:satMod val="120000"/>
-                <a:shade val="78000"/>
+                <a:shade val="94000"/>
+                <a:satMod val="135000"/>
               </a:schemeClr>
             </a:gs>
           </a:gsLst>
-          <a:lin ang="5400000" scaled="0"/>
+          <a:lin ang="16200000" scaled="0"/>
         </a:gradFill>
       </a:fillStyleLst>
       <a:lnStyleLst>
-        <a:ln w="6350" cap="flat" cmpd="sng" algn="ctr">
+        <a:ln w="9525" cap="flat" cmpd="sng" algn="ctr">
+          <a:solidFill>
+            <a:schemeClr val="phClr">
+              <a:shade val="95000"/>
+              <a:satMod val="105000"/>
+            </a:schemeClr>
+          </a:solidFill>
+          <a:prstDash val="solid"/>
+        </a:ln>
+        <a:ln w="25400" cap="flat" cmpd="sng" algn="ctr">
           <a:solidFill>
             <a:schemeClr val="phClr"/>
           </a:solidFill>
           <a:prstDash val="solid"/>
-          <a:miter lim="800000"/>
         </a:ln>
-        <a:ln w="12700" cap="flat" cmpd="sng" algn="ctr">
+        <a:ln w="38100" cap="flat" cmpd="sng" algn="ctr">
           <a:solidFill>
             <a:schemeClr val="phClr"/>
           </a:solidFill>
           <a:prstDash val="solid"/>
-          <a:miter lim="800000"/>
-        </a:ln>
-        <a:ln w="19050" cap="flat" cmpd="sng" algn="ctr">
-          <a:solidFill>
-            <a:schemeClr val="phClr"/>
-          </a:solidFill>
-          <a:prstDash val="solid"/>
-          <a:miter lim="800000"/>
         </a:ln>
       </a:lnStyleLst>
       <a:effectStyleLst>
         <a:effectStyle>
-          <a:effectLst/>
-        </a:effectStyle>
-        <a:effectStyle>
-          <a:effectLst/>
+          <a:effectLst>
+            <a:outerShdw blurRad="40000" dist="20000" dir="5400000" rotWithShape="0">
+              <a:srgbClr val="000000">
+                <a:alpha val="38000"/>
+              </a:srgbClr>
+            </a:outerShdw>
+          </a:effectLst>
         </a:effectStyle>
         <a:effectStyle>
           <a:effectLst>
-            <a:outerShdw blurRad="57150" dist="19050" dir="5400000" algn="ctr" rotWithShape="0">
+            <a:outerShdw blurRad="40000" dist="23000" dir="5400000" rotWithShape="0">
               <a:srgbClr val="000000">
-                <a:alpha val="63000"/>
+                <a:alpha val="35000"/>
               </a:srgbClr>
             </a:outerShdw>
           </a:effectLst>
+        </a:effectStyle>
+        <a:effectStyle>
+          <a:effectLst>
+            <a:outerShdw blurRad="40000" dist="23000" dir="5400000" rotWithShape="0">
+              <a:srgbClr val="000000">
+                <a:alpha val="35000"/>
+              </a:srgbClr>
+            </a:outerShdw>
+          </a:effectLst>
+          <a:scene3d>
+            <a:camera prst="orthographicFront">
+              <a:rot lat="0" lon="0" rev="0"/>
+            </a:camera>
+            <a:lightRig rig="threePt" dir="t">
+              <a:rot lat="0" lon="0" rev="1200000"/>
+            </a:lightRig>
+          </a:scene3d>
+          <a:sp3d>
+            <a:bevelT w="63500" h="25400"/>
+          </a:sp3d>
         </a:effectStyle>
       </a:effectStyleLst>
       <a:bgFillStyleLst>
         <a:solidFill>
           <a:schemeClr val="phClr"/>
         </a:solidFill>
-        <a:solidFill>
-          <a:schemeClr val="phClr">
-            <a:tint val="95000"/>
-            <a:satMod val="170000"/>
-          </a:schemeClr>
-        </a:solidFill>
         <a:gradFill rotWithShape="1">
           <a:gsLst>
             <a:gs pos="0">
               <a:schemeClr val="phClr">
-                <a:tint val="93000"/>
-                <a:satMod val="150000"/>
-                <a:shade val="98000"/>
-                <a:lumMod val="102000"/>
+                <a:tint val="40000"/>
+                <a:satMod val="350000"/>
               </a:schemeClr>
             </a:gs>
-            <a:gs pos="50000">
+            <a:gs pos="40000">
               <a:schemeClr val="phClr">
-                <a:tint val="98000"/>
-                <a:satMod val="130000"/>
-                <a:shade val="90000"/>
-                <a:lumMod val="103000"/>
+                <a:tint val="45000"/>
+                <a:shade val="99000"/>
+                <a:satMod val="350000"/>
               </a:schemeClr>
             </a:gs>
             <a:gs pos="100000">
               <a:schemeClr val="phClr">
-                <a:shade val="63000"/>
-                <a:satMod val="120000"/>
+                <a:shade val="20000"/>
+                <a:satMod val="255000"/>
               </a:schemeClr>
             </a:gs>
           </a:gsLst>
-          <a:lin ang="5400000" scaled="0"/>
+          <a:path path="circle">
+            <a:fillToRect l="50000" t="-80000" r="50000" b="180000"/>
+          </a:path>
+        </a:gradFill>
+        <a:gradFill rotWithShape="1">
+          <a:gsLst>
+            <a:gs pos="0">
+              <a:schemeClr val="phClr">
+                <a:tint val="80000"/>
+                <a:satMod val="300000"/>
+              </a:schemeClr>
+            </a:gs>
+            <a:gs pos="100000">
+              <a:schemeClr val="phClr">
+                <a:shade val="30000"/>
+                <a:satMod val="200000"/>
+              </a:schemeClr>
+            </a:gs>
+          </a:gsLst>
+          <a:path path="circle">
+            <a:fillToRect l="50000" t="50000" r="50000" b="50000"/>
+          </a:path>
         </a:gradFill>
       </a:bgFillStyleLst>
     </a:fmtScheme>
   </a:themeElements>
   <a:objectDefaults/>
   <a:extraClrSchemeLst/>
-  <a:extLst>
-    <a:ext uri="{05A4C25C-085E-4340-85A3-A5531E510DB2}">
-      <thm15:themeFamily xmlns:thm15="http://schemas.microsoft.com/office/thememl/2012/main" name="Office Theme" id="{62F939B6-93AF-4DB8-9C6B-D6C7DFDC589F}" vid="{4A3C46E8-61CC-4603-A589-7422A47A8E4A}"/>
-    </a:ext>
-  </a:extLst>
 </a:theme>
 </file>
</xml_diff>